<commit_message>
Gehört noch zu Commit af39136
</commit_message>
<xml_diff>
--- a/chat-commands.docx
+++ b/chat-commands.docx
@@ -14,9 +14,27 @@
           <w:ilvl w:val="0"/>
           <w:numId w:val="1"/>
         </w:numPr>
-      </w:pPr>
-      <w:r>
-        <w:t>addmoney = fügt Geld hinzu</w:t>
+        <w:rPr>
+          <w:lang w:val="en-US"/>
+        </w:rPr>
+      </w:pPr>
+      <w:r>
+        <w:rPr>
+          <w:lang w:val="en-US"/>
+        </w:rPr>
+        <w:t xml:space="preserve">addmoney </w:t>
+      </w:r>
+      <w:r>
+        <w:rPr>
+          <w:lang w:val="en-US"/>
+        </w:rPr>
+        <w:t xml:space="preserve">&lt;value&gt; </w:t>
+      </w:r>
+      <w:r>
+        <w:rPr>
+          <w:lang w:val="en-US"/>
+        </w:rPr>
+        <w:t>= fügt Geld hinzu</w:t>
       </w:r>
     </w:p>
     <w:p>
@@ -28,7 +46,13 @@
         </w:numPr>
       </w:pPr>
       <w:r>
-        <w:t>submoney = zieht Geld ab</w:t>
+        <w:t xml:space="preserve">submoney </w:t>
+      </w:r>
+      <w:r>
+        <w:t xml:space="preserve">&lt;value&gt; </w:t>
+      </w:r>
+      <w:r>
+        <w:t>= zieht Geld ab</w:t>
       </w:r>
     </w:p>
     <w:p>
@@ -38,9 +62,27 @@
           <w:ilvl w:val="0"/>
           <w:numId w:val="1"/>
         </w:numPr>
-      </w:pPr>
-      <w:r>
-        <w:t>addhealth = fügt Leben hinzu</w:t>
+        <w:rPr>
+          <w:lang w:val="en-US"/>
+        </w:rPr>
+      </w:pPr>
+      <w:r>
+        <w:rPr>
+          <w:lang w:val="en-US"/>
+        </w:rPr>
+        <w:t xml:space="preserve">addhealth </w:t>
+      </w:r>
+      <w:r>
+        <w:rPr>
+          <w:lang w:val="en-US"/>
+        </w:rPr>
+        <w:t xml:space="preserve">&lt;value&gt; </w:t>
+      </w:r>
+      <w:r>
+        <w:rPr>
+          <w:lang w:val="en-US"/>
+        </w:rPr>
+        <w:t>= fügt Leben hinzu</w:t>
       </w:r>
     </w:p>
     <w:p>
@@ -52,7 +94,13 @@
         </w:numPr>
       </w:pPr>
       <w:r>
-        <w:t>subhealth = zieht Leben ab</w:t>
+        <w:t xml:space="preserve">subhealth </w:t>
+      </w:r>
+      <w:r>
+        <w:t xml:space="preserve">&lt;value&gt; </w:t>
+      </w:r>
+      <w:r>
+        <w:t>= zieht Leben ab</w:t>
       </w:r>
     </w:p>
     <w:p>
@@ -64,7 +112,13 @@
         </w:numPr>
       </w:pPr>
       <w:r>
-        <w:t>setround = setzt die Runde (ich weiß nicht, ob das so zu 100% funktioniert)</w:t>
+        <w:t xml:space="preserve">setround </w:t>
+      </w:r>
+      <w:r>
+        <w:t xml:space="preserve">&lt;value&gt; </w:t>
+      </w:r>
+      <w:r>
+        <w:t>= setzt die Runde (ich weiß nicht, ob das so zu 100% funktioniert)</w:t>
       </w:r>
     </w:p>
     <w:p>
@@ -76,7 +130,19 @@
         </w:numPr>
       </w:pPr>
       <w:r>
-        <w:t>kickallplayer = trennt die Verbindung und wechselt in den Singleplayer (habe ich noch nicht getestet)</w:t>
+        <w:t xml:space="preserve">kickallplayer </w:t>
+      </w:r>
+      <w:r>
+        <w:t>&lt;</w:t>
+      </w:r>
+      <w:r>
+        <w:t>bool</w:t>
+      </w:r>
+      <w:r>
+        <w:t xml:space="preserve">&gt; </w:t>
+      </w:r>
+      <w:r>
+        <w:t>= trennt die Verbindung und wechselt in den Singleplayer</w:t>
       </w:r>
     </w:p>
     <w:p>
@@ -88,7 +154,19 @@
         </w:numPr>
       </w:pPr>
       <w:r>
-        <w:t>killall = zerstört alle Drohnen</w:t>
+        <w:t xml:space="preserve">killall </w:t>
+      </w:r>
+      <w:r>
+        <w:t>&lt;</w:t>
+      </w:r>
+      <w:r>
+        <w:t>bool</w:t>
+      </w:r>
+      <w:r>
+        <w:t xml:space="preserve">&gt; </w:t>
+      </w:r>
+      <w:r>
+        <w:t>= zerstört alle Drohnen</w:t>
       </w:r>
     </w:p>
     <w:p>
@@ -100,7 +178,19 @@
         </w:numPr>
       </w:pPr>
       <w:r>
-        <w:t>sellall = verkauft alle Türme (man bekommt auch das Geld gutgeschrieben)</w:t>
+        <w:t xml:space="preserve">sellall </w:t>
+      </w:r>
+      <w:r>
+        <w:t>&lt;</w:t>
+      </w:r>
+      <w:r>
+        <w:t>bool</w:t>
+      </w:r>
+      <w:r>
+        <w:t xml:space="preserve">&gt; </w:t>
+      </w:r>
+      <w:r>
+        <w:t>= verkauft alle Türme (man bekommt auch das Geld gutgeschrieben)</w:t>
       </w:r>
     </w:p>
     <w:p>
@@ -112,7 +202,13 @@
         </w:numPr>
       </w:pPr>
       <w:r>
-        <w:t>freeze = das Spiel wird für value Sekunden eingefroren.</w:t>
+        <w:t xml:space="preserve">freeze </w:t>
+      </w:r>
+      <w:r>
+        <w:t xml:space="preserve">&lt;value&gt; </w:t>
+      </w:r>
+      <w:r>
+        <w:t>= das Spiel wird für value Sekunden eingefroren.</w:t>
       </w:r>
     </w:p>
     <w:p>
@@ -124,7 +220,19 @@
         </w:numPr>
       </w:pPr>
       <w:r>
-        <w:t>mainmenu = Zurück ins Hauptmenü</w:t>
+        <w:t xml:space="preserve">mainmenu </w:t>
+      </w:r>
+      <w:r>
+        <w:t>&lt;</w:t>
+      </w:r>
+      <w:r>
+        <w:t>bool</w:t>
+      </w:r>
+      <w:r>
+        <w:t xml:space="preserve">&gt; </w:t>
+      </w:r>
+      <w:r>
+        <w:t>= Zurück ins Hauptmenü</w:t>
       </w:r>
     </w:p>
     <w:p>
@@ -136,15 +244,34 @@
         </w:numPr>
       </w:pPr>
       <w:r>
-        <w:t xml:space="preserve">savegame = </w:t>
-      </w:r>
-      <w:proofErr w:type="gramStart"/>
-      <w:r>
-        <w:t>Speichert</w:t>
-      </w:r>
-      <w:proofErr w:type="gramEnd"/>
-      <w:r>
-        <w:t xml:space="preserve"> das Spiel</w:t>
+        <w:t xml:space="preserve">savegame </w:t>
+      </w:r>
+      <w:r>
+        <w:t>&lt;</w:t>
+      </w:r>
+      <w:r>
+        <w:t>bool</w:t>
+      </w:r>
+      <w:r>
+        <w:t xml:space="preserve">&gt; </w:t>
+      </w:r>
+      <w:r>
+        <w:t>= Speichert das Spiel</w:t>
+      </w:r>
+    </w:p>
+    <w:p>
+      <w:pPr>
+        <w:pStyle w:val="Listenabsatz"/>
+        <w:numPr>
+          <w:ilvl w:val="0"/>
+          <w:numId w:val="1"/>
+        </w:numPr>
+      </w:pPr>
+      <w:r>
+        <w:t>deletesavegame &lt;value&gt; = Löscht den Spie</w:t>
+      </w:r>
+      <w:r>
+        <w:t>lstand auf der Map value</w:t>
       </w:r>
     </w:p>
     <w:p>

</xml_diff>

<commit_message>
Großbuchstaben können im Chat eingegeben werden
</commit_message>
<xml_diff>
--- a/chat-commands.docx
+++ b/chat-commands.docx
@@ -18,11 +18,19 @@
           <w:lang w:val="en-US"/>
         </w:rPr>
       </w:pPr>
-      <w:r>
-        <w:rPr>
-          <w:lang w:val="en-US"/>
-        </w:rPr>
-        <w:t xml:space="preserve">addmoney </w:t>
+      <w:proofErr w:type="spellStart"/>
+      <w:r>
+        <w:rPr>
+          <w:lang w:val="en-US"/>
+        </w:rPr>
+        <w:t>addmoney</w:t>
+      </w:r>
+      <w:proofErr w:type="spellEnd"/>
+      <w:r>
+        <w:rPr>
+          <w:lang w:val="en-US"/>
+        </w:rPr>
+        <w:t xml:space="preserve"> </w:t>
       </w:r>
       <w:r>
         <w:rPr>
@@ -34,8 +42,30 @@
         <w:rPr>
           <w:lang w:val="en-US"/>
         </w:rPr>
-        <w:t>= fügt Geld hinzu</w:t>
-      </w:r>
+        <w:t xml:space="preserve">= </w:t>
+      </w:r>
+      <w:proofErr w:type="spellStart"/>
+      <w:r>
+        <w:rPr>
+          <w:lang w:val="en-US"/>
+        </w:rPr>
+        <w:t>fügt</w:t>
+      </w:r>
+      <w:proofErr w:type="spellEnd"/>
+      <w:r>
+        <w:rPr>
+          <w:lang w:val="en-US"/>
+        </w:rPr>
+        <w:t xml:space="preserve"> Geld </w:t>
+      </w:r>
+      <w:proofErr w:type="spellStart"/>
+      <w:r>
+        <w:rPr>
+          <w:lang w:val="en-US"/>
+        </w:rPr>
+        <w:t>hinzu</w:t>
+      </w:r>
+      <w:proofErr w:type="spellEnd"/>
     </w:p>
     <w:p>
       <w:pPr>
@@ -45,11 +75,24 @@
           <w:numId w:val="1"/>
         </w:numPr>
       </w:pPr>
-      <w:r>
-        <w:t xml:space="preserve">submoney </w:t>
-      </w:r>
-      <w:r>
-        <w:t xml:space="preserve">&lt;value&gt; </w:t>
+      <w:proofErr w:type="spellStart"/>
+      <w:r>
+        <w:t>submoney</w:t>
+      </w:r>
+      <w:proofErr w:type="spellEnd"/>
+      <w:r>
+        <w:t xml:space="preserve"> </w:t>
+      </w:r>
+      <w:r>
+        <w:t>&lt;</w:t>
+      </w:r>
+      <w:proofErr w:type="spellStart"/>
+      <w:r>
+        <w:t>value</w:t>
+      </w:r>
+      <w:proofErr w:type="spellEnd"/>
+      <w:r>
+        <w:t xml:space="preserve">&gt; </w:t>
       </w:r>
       <w:r>
         <w:t>= zieht Geld ab</w:t>
@@ -66,11 +109,19 @@
           <w:lang w:val="en-US"/>
         </w:rPr>
       </w:pPr>
-      <w:r>
-        <w:rPr>
-          <w:lang w:val="en-US"/>
-        </w:rPr>
-        <w:t xml:space="preserve">addhealth </w:t>
+      <w:proofErr w:type="spellStart"/>
+      <w:r>
+        <w:rPr>
+          <w:lang w:val="en-US"/>
+        </w:rPr>
+        <w:t>addhealth</w:t>
+      </w:r>
+      <w:proofErr w:type="spellEnd"/>
+      <w:r>
+        <w:rPr>
+          <w:lang w:val="en-US"/>
+        </w:rPr>
+        <w:t xml:space="preserve"> </w:t>
       </w:r>
       <w:r>
         <w:rPr>
@@ -82,8 +133,30 @@
         <w:rPr>
           <w:lang w:val="en-US"/>
         </w:rPr>
-        <w:t>= fügt Leben hinzu</w:t>
-      </w:r>
+        <w:t xml:space="preserve">= </w:t>
+      </w:r>
+      <w:proofErr w:type="spellStart"/>
+      <w:r>
+        <w:rPr>
+          <w:lang w:val="en-US"/>
+        </w:rPr>
+        <w:t>fügt</w:t>
+      </w:r>
+      <w:proofErr w:type="spellEnd"/>
+      <w:r>
+        <w:rPr>
+          <w:lang w:val="en-US"/>
+        </w:rPr>
+        <w:t xml:space="preserve"> Leben </w:t>
+      </w:r>
+      <w:proofErr w:type="spellStart"/>
+      <w:r>
+        <w:rPr>
+          <w:lang w:val="en-US"/>
+        </w:rPr>
+        <w:t>hinzu</w:t>
+      </w:r>
+      <w:proofErr w:type="spellEnd"/>
     </w:p>
     <w:p>
       <w:pPr>
@@ -93,11 +166,24 @@
           <w:numId w:val="1"/>
         </w:numPr>
       </w:pPr>
-      <w:r>
-        <w:t xml:space="preserve">subhealth </w:t>
-      </w:r>
-      <w:r>
-        <w:t xml:space="preserve">&lt;value&gt; </w:t>
+      <w:proofErr w:type="spellStart"/>
+      <w:r>
+        <w:t>subhealth</w:t>
+      </w:r>
+      <w:proofErr w:type="spellEnd"/>
+      <w:r>
+        <w:t xml:space="preserve"> </w:t>
+      </w:r>
+      <w:r>
+        <w:t>&lt;</w:t>
+      </w:r>
+      <w:proofErr w:type="spellStart"/>
+      <w:r>
+        <w:t>value</w:t>
+      </w:r>
+      <w:proofErr w:type="spellEnd"/>
+      <w:r>
+        <w:t xml:space="preserve">&gt; </w:t>
       </w:r>
       <w:r>
         <w:t>= zieht Leben ab</w:t>
@@ -111,11 +197,24 @@
           <w:numId w:val="1"/>
         </w:numPr>
       </w:pPr>
-      <w:r>
-        <w:t xml:space="preserve">setround </w:t>
-      </w:r>
-      <w:r>
-        <w:t xml:space="preserve">&lt;value&gt; </w:t>
+      <w:proofErr w:type="spellStart"/>
+      <w:r>
+        <w:t>setround</w:t>
+      </w:r>
+      <w:proofErr w:type="spellEnd"/>
+      <w:r>
+        <w:t xml:space="preserve"> </w:t>
+      </w:r>
+      <w:r>
+        <w:t>&lt;</w:t>
+      </w:r>
+      <w:proofErr w:type="spellStart"/>
+      <w:r>
+        <w:t>value</w:t>
+      </w:r>
+      <w:proofErr w:type="spellEnd"/>
+      <w:r>
+        <w:t xml:space="preserve">&gt; </w:t>
       </w:r>
       <w:r>
         <w:t>= setzt die Runde (ich weiß nicht, ob das so zu 100% funktioniert)</w:t>
@@ -129,17 +228,13 @@
           <w:numId w:val="1"/>
         </w:numPr>
       </w:pPr>
-      <w:r>
-        <w:t xml:space="preserve">kickallplayer </w:t>
-      </w:r>
-      <w:r>
-        <w:t>&lt;</w:t>
-      </w:r>
-      <w:r>
-        <w:t>bool</w:t>
-      </w:r>
-      <w:r>
-        <w:t xml:space="preserve">&gt; </w:t>
+      <w:proofErr w:type="spellStart"/>
+      <w:r>
+        <w:t>kickallplayer</w:t>
+      </w:r>
+      <w:proofErr w:type="spellEnd"/>
+      <w:r>
+        <w:t xml:space="preserve"> </w:t>
       </w:r>
       <w:r>
         <w:t>= trennt die Verbindung und wechselt in den Singleplayer</w:t>
@@ -153,17 +248,13 @@
           <w:numId w:val="1"/>
         </w:numPr>
       </w:pPr>
-      <w:r>
-        <w:t xml:space="preserve">killall </w:t>
-      </w:r>
-      <w:r>
-        <w:t>&lt;</w:t>
-      </w:r>
-      <w:r>
-        <w:t>bool</w:t>
-      </w:r>
-      <w:r>
-        <w:t xml:space="preserve">&gt; </w:t>
+      <w:proofErr w:type="spellStart"/>
+      <w:r>
+        <w:t>killall</w:t>
+      </w:r>
+      <w:proofErr w:type="spellEnd"/>
+      <w:r>
+        <w:t xml:space="preserve"> </w:t>
       </w:r>
       <w:r>
         <w:t>= zerstört alle Drohnen</w:t>
@@ -177,17 +268,13 @@
           <w:numId w:val="1"/>
         </w:numPr>
       </w:pPr>
-      <w:r>
-        <w:t xml:space="preserve">sellall </w:t>
-      </w:r>
-      <w:r>
-        <w:t>&lt;</w:t>
-      </w:r>
-      <w:r>
-        <w:t>bool</w:t>
-      </w:r>
-      <w:r>
-        <w:t xml:space="preserve">&gt; </w:t>
+      <w:proofErr w:type="spellStart"/>
+      <w:r>
+        <w:t>sellall</w:t>
+      </w:r>
+      <w:proofErr w:type="spellEnd"/>
+      <w:r>
+        <w:t xml:space="preserve"> </w:t>
       </w:r>
       <w:r>
         <w:t>= verkauft alle Türme (man bekommt auch das Geld gutgeschrieben)</w:t>
@@ -201,14 +288,35 @@
           <w:numId w:val="1"/>
         </w:numPr>
       </w:pPr>
-      <w:r>
-        <w:t xml:space="preserve">freeze </w:t>
-      </w:r>
-      <w:r>
-        <w:t xml:space="preserve">&lt;value&gt; </w:t>
-      </w:r>
-      <w:r>
-        <w:t>= das Spiel wird für value Sekunden eingefroren.</w:t>
+      <w:proofErr w:type="spellStart"/>
+      <w:r>
+        <w:t>freeze</w:t>
+      </w:r>
+      <w:proofErr w:type="spellEnd"/>
+      <w:r>
+        <w:t xml:space="preserve"> </w:t>
+      </w:r>
+      <w:r>
+        <w:t>&lt;</w:t>
+      </w:r>
+      <w:proofErr w:type="spellStart"/>
+      <w:r>
+        <w:t>value</w:t>
+      </w:r>
+      <w:proofErr w:type="spellEnd"/>
+      <w:r>
+        <w:t xml:space="preserve">&gt; </w:t>
+      </w:r>
+      <w:r>
+        <w:t xml:space="preserve">= das Spiel wird für </w:t>
+      </w:r>
+      <w:proofErr w:type="spellStart"/>
+      <w:r>
+        <w:t>value</w:t>
+      </w:r>
+      <w:proofErr w:type="spellEnd"/>
+      <w:r>
+        <w:t xml:space="preserve"> Sekunden eingefroren.</w:t>
       </w:r>
     </w:p>
     <w:p>
@@ -219,17 +327,13 @@
           <w:numId w:val="1"/>
         </w:numPr>
       </w:pPr>
-      <w:r>
-        <w:t xml:space="preserve">mainmenu </w:t>
-      </w:r>
-      <w:r>
-        <w:t>&lt;</w:t>
-      </w:r>
-      <w:r>
-        <w:t>bool</w:t>
-      </w:r>
-      <w:r>
-        <w:t xml:space="preserve">&gt; </w:t>
+      <w:proofErr w:type="spellStart"/>
+      <w:r>
+        <w:t>mainmenu</w:t>
+      </w:r>
+      <w:proofErr w:type="spellEnd"/>
+      <w:r>
+        <w:t xml:space="preserve"> </w:t>
       </w:r>
       <w:r>
         <w:t>= Zurück ins Hauptmenü</w:t>
@@ -243,20 +347,24 @@
           <w:numId w:val="1"/>
         </w:numPr>
       </w:pPr>
-      <w:r>
-        <w:t xml:space="preserve">savegame </w:t>
-      </w:r>
-      <w:r>
-        <w:t>&lt;</w:t>
-      </w:r>
-      <w:r>
-        <w:t>bool</w:t>
-      </w:r>
-      <w:r>
-        <w:t xml:space="preserve">&gt; </w:t>
-      </w:r>
-      <w:r>
-        <w:t>= Speichert das Spiel</w:t>
+      <w:proofErr w:type="spellStart"/>
+      <w:r>
+        <w:t>savegame</w:t>
+      </w:r>
+      <w:proofErr w:type="spellEnd"/>
+      <w:r>
+        <w:t xml:space="preserve"> </w:t>
+      </w:r>
+      <w:r>
+        <w:t xml:space="preserve">= </w:t>
+      </w:r>
+      <w:proofErr w:type="gramStart"/>
+      <w:r>
+        <w:t>Speichert</w:t>
+      </w:r>
+      <w:proofErr w:type="gramEnd"/>
+      <w:r>
+        <w:t xml:space="preserve"> das Spiel</w:t>
       </w:r>
     </w:p>
     <w:p>
@@ -267,16 +375,83 @@
           <w:numId w:val="1"/>
         </w:numPr>
       </w:pPr>
-      <w:r>
-        <w:t>deletesavegame &lt;value&gt; = Löscht den Spie</w:t>
-      </w:r>
-      <w:r>
-        <w:t>lstand auf der Map value</w:t>
-      </w:r>
+      <w:proofErr w:type="spellStart"/>
+      <w:r>
+        <w:t>deletesavegame</w:t>
+      </w:r>
+      <w:proofErr w:type="spellEnd"/>
+      <w:r>
+        <w:t xml:space="preserve"> &lt;</w:t>
+      </w:r>
+      <w:proofErr w:type="spellStart"/>
+      <w:r>
+        <w:t>value</w:t>
+      </w:r>
+      <w:proofErr w:type="spellEnd"/>
+      <w:r>
+        <w:t xml:space="preserve">&gt; = </w:t>
+      </w:r>
+      <w:proofErr w:type="gramStart"/>
+      <w:r>
+        <w:t>Löscht</w:t>
+      </w:r>
+      <w:proofErr w:type="gramEnd"/>
+      <w:r>
+        <w:t xml:space="preserve"> den Spie</w:t>
+      </w:r>
+      <w:r>
+        <w:t xml:space="preserve">lstand auf der </w:t>
+      </w:r>
+      <w:proofErr w:type="spellStart"/>
+      <w:r>
+        <w:t>Map</w:t>
+      </w:r>
+      <w:proofErr w:type="spellEnd"/>
+      <w:r>
+        <w:t xml:space="preserve"> </w:t>
+      </w:r>
+      <w:proofErr w:type="spellStart"/>
+      <w:r>
+        <w:t>value</w:t>
+      </w:r>
+      <w:proofErr w:type="spellEnd"/>
     </w:p>
     <w:p>
       <w:pPr>
         <w:pStyle w:val="Listenabsatz"/>
+        <w:numPr>
+          <w:ilvl w:val="0"/>
+          <w:numId w:val="1"/>
+        </w:numPr>
+      </w:pPr>
+      <w:proofErr w:type="spellStart"/>
+      <w:r>
+        <w:t>exit</w:t>
+      </w:r>
+      <w:proofErr w:type="spellEnd"/>
+      <w:r>
+        <w:t xml:space="preserve"> &lt;</w:t>
+      </w:r>
+      <w:proofErr w:type="spellStart"/>
+      <w:r>
+        <w:t>bool</w:t>
+      </w:r>
+      <w:proofErr w:type="spellEnd"/>
+      <w:r>
+        <w:t xml:space="preserve">&gt; = </w:t>
+      </w:r>
+      <w:proofErr w:type="gramStart"/>
+      <w:r>
+        <w:t>Verlässt</w:t>
+      </w:r>
+      <w:proofErr w:type="gramEnd"/>
+      <w:r>
+        <w:t xml:space="preserve"> das Spiel (0 ohne zu speichern, 1 mit speichern)</w:t>
+      </w:r>
+    </w:p>
+    <w:p>
+      <w:pPr>
+        <w:pStyle w:val="Listenabsatz"/>
       </w:pPr>
     </w:p>
     <w:p>
@@ -291,7 +466,7 @@
     </w:p>
     <w:p>
       <w:r>
-        <w:t>#+#killall 1</w:t>
+        <w:t>#+#killall</w:t>
       </w:r>
     </w:p>
     <w:sectPr>

</xml_diff>